<commit_message>
assignment 10 todo updated
</commit_message>
<xml_diff>
--- a/docs/Assignment 10.docx
+++ b/docs/Assignment 10.docx
@@ -111,10 +111,35 @@
       <w:r>
         <w:t xml:space="preserve"> - Michael</w:t>
       </w:r>
+    </w:p>
+    <w:p/>
+    <w:p>
+      <w:r>
+        <w:t>Transition Level 1 -&gt; Level 2</w:t>
+      </w:r>
+    </w:p>
+    <w:p>
+      <w:r>
+        <w:t xml:space="preserve">Dodge </w:t>
+      </w:r>
+      <w:r>
+        <w:t>the syr</w:t>
+      </w:r>
+      <w:r>
+        <w:t>inges and find the stai</w:t>
+      </w:r>
+      <w:r>
+        <w:t>rs on the other end of the room to get to the next level.</w:t>
+      </w:r>
       <w:bookmarkStart w:id="0" w:name="_GoBack"/>
       <w:bookmarkEnd w:id="0"/>
     </w:p>
     <w:p/>
+    <w:p>
+      <w:r>
+        <w:t>Transition Level 2 -&gt; Level 3</w:t>
+      </w:r>
+    </w:p>
     <w:p/>
     <w:p/>
     <w:p/>

</xml_diff>